<commit_message>
Some fixes after first test, there are problems with byte order
</commit_message>
<xml_diff>
--- a/Задание_ВКР Сомов.docx
+++ b/Задание_ВКР Сомов.docx
@@ -321,7 +321,7 @@
           </mc:Choice>
           <mc:Fallback>
             <w:pict>
-              <v:shapetype w14:anchorId="4850B935" id="_x0000_t32" coordsize="21600,21600" o:spt="32" o:oned="t" path="m,l21600,21600e" filled="f">
+              <v:shapetype w14:anchorId="045F07E7" id="_x0000_t32" coordsize="21600,21600" o:spt="32" o:oned="t" path="m,l21600,21600e" filled="f">
                 <v:path arrowok="t" fillok="f" o:connecttype="none"/>
                 <o:lock v:ext="edit" shapetype="t"/>
               </v:shapetype>
@@ -1612,7 +1612,15 @@
           <w:sz w:val="24"/>
           <w:szCs w:val="24"/>
         </w:rPr>
-        <w:t xml:space="preserve"> и спецоборудования</w:t>
+        <w:t xml:space="preserve"> </w:t>
+      </w:r>
+      <w:r>
+        <w:rPr>
+          <w:rFonts w:ascii="Times New Roman" w:hAnsi="Times New Roman"/>
+          <w:sz w:val="24"/>
+          <w:szCs w:val="24"/>
+        </w:rPr>
+        <w:t>со спецоборудованием</w:t>
       </w:r>
       <w:r>
         <w:rPr>
@@ -1670,7 +1678,39 @@
           <w:sz w:val="24"/>
           <w:szCs w:val="24"/>
         </w:rPr>
-        <w:t xml:space="preserve">приемника и используемых им </w:t>
+        <w:t>приемника</w:t>
+      </w:r>
+      <w:r>
+        <w:rPr>
+          <w:rFonts w:ascii="Times New Roman" w:hAnsi="Times New Roman"/>
+          <w:sz w:val="24"/>
+          <w:szCs w:val="24"/>
+        </w:rPr>
+        <w:t>,</w:t>
+      </w:r>
+      <w:r>
+        <w:rPr>
+          <w:rFonts w:ascii="Times New Roman" w:hAnsi="Times New Roman"/>
+          <w:sz w:val="24"/>
+          <w:szCs w:val="24"/>
+        </w:rPr>
+        <w:t xml:space="preserve"> и сбора </w:t>
+      </w:r>
+      <w:r>
+        <w:rPr>
+          <w:rFonts w:ascii="Times New Roman" w:hAnsi="Times New Roman"/>
+          <w:sz w:val="24"/>
+          <w:szCs w:val="24"/>
+        </w:rPr>
+        <w:t xml:space="preserve">полученных им данных, </w:t>
+      </w:r>
+      <w:r>
+        <w:rPr>
+          <w:rFonts w:ascii="Times New Roman" w:hAnsi="Times New Roman"/>
+          <w:sz w:val="24"/>
+          <w:szCs w:val="24"/>
+        </w:rPr>
+        <w:t xml:space="preserve">информации о состоянии </w:t>
       </w:r>
       <w:r>
         <w:rPr>
@@ -1695,65 +1735,18 @@
           <w:sz w:val="24"/>
           <w:szCs w:val="24"/>
         </w:rPr>
-        <w:t>спутников</w:t>
-      </w:r>
-      <w:r>
-        <w:rPr>
-          <w:rFonts w:ascii="Times New Roman" w:hAnsi="Times New Roman"/>
-          <w:sz w:val="24"/>
-          <w:szCs w:val="24"/>
-        </w:rPr>
-        <w:t>,</w:t>
-      </w:r>
-      <w:r>
-        <w:rPr>
-          <w:rFonts w:ascii="Times New Roman" w:hAnsi="Times New Roman"/>
-          <w:sz w:val="24"/>
-          <w:szCs w:val="24"/>
-        </w:rPr>
-        <w:t xml:space="preserve"> и сбора статистики</w:t>
-      </w:r>
-      <w:r>
-        <w:rPr>
-          <w:rFonts w:ascii="Times New Roman" w:hAnsi="Times New Roman"/>
-          <w:sz w:val="24"/>
-          <w:szCs w:val="24"/>
-        </w:rPr>
-        <w:t xml:space="preserve">, т.е. информации о состоянии </w:t>
-      </w:r>
-      <w:r>
-        <w:rPr>
-          <w:rFonts w:ascii="Times New Roman" w:hAnsi="Times New Roman"/>
-          <w:sz w:val="24"/>
-          <w:szCs w:val="24"/>
-          <w:lang w:val="en-US"/>
-        </w:rPr>
-        <w:t>GPS</w:t>
-      </w:r>
-      <w:r>
-        <w:rPr>
-          <w:rFonts w:ascii="Times New Roman" w:hAnsi="Times New Roman"/>
-          <w:sz w:val="24"/>
-          <w:szCs w:val="24"/>
-        </w:rPr>
-        <w:t>-</w:t>
-      </w:r>
-      <w:r>
-        <w:rPr>
-          <w:rFonts w:ascii="Times New Roman" w:hAnsi="Times New Roman"/>
-          <w:sz w:val="24"/>
-          <w:szCs w:val="24"/>
-        </w:rPr>
-        <w:t>приемника, о собранных им данных</w:t>
-      </w:r>
-      <w:r>
-        <w:rPr>
-          <w:rFonts w:ascii="Times New Roman" w:hAnsi="Times New Roman"/>
-          <w:sz w:val="24"/>
-          <w:szCs w:val="24"/>
-        </w:rPr>
-        <w:t>.</w:t>
-      </w:r>
+        <w:t xml:space="preserve">приемника, </w:t>
+      </w:r>
+      <w:r>
+        <w:rPr>
+          <w:rFonts w:ascii="Times New Roman" w:hAnsi="Times New Roman"/>
+          <w:sz w:val="24"/>
+          <w:szCs w:val="24"/>
+        </w:rPr>
+        <w:t>информации о состоянии спецоборудования.</w:t>
+      </w:r>
+      <w:bookmarkStart w:id="0" w:name="_GoBack"/>
+      <w:bookmarkEnd w:id="0"/>
     </w:p>
     <w:p>
       <w:pPr>
@@ -2302,6 +2295,42 @@
         </w:rPr>
         <w:t>.</w:t>
       </w:r>
+    </w:p>
+    <w:p>
+      <w:pPr>
+        <w:pStyle w:val="a4"/>
+        <w:numPr>
+          <w:ilvl w:val="0"/>
+          <w:numId w:val="5"/>
+        </w:numPr>
+        <w:spacing w:after="0" w:line="240" w:lineRule="auto"/>
+        <w:ind w:left="709" w:right="141"/>
+        <w:contextualSpacing/>
+        <w:jc w:val="both"/>
+        <w:rPr>
+          <w:rFonts w:ascii="Times New Roman" w:hAnsi="Times New Roman" w:cs="Times New Roman"/>
+          <w:sz w:val="24"/>
+          <w:szCs w:val="24"/>
+        </w:rPr>
+      </w:pPr>
+      <w:r>
+        <w:rPr>
+          <w:rFonts w:ascii="Times New Roman" w:hAnsi="Times New Roman" w:cs="Times New Roman"/>
+          <w:sz w:val="24"/>
+          <w:szCs w:val="24"/>
+        </w:rPr>
+        <w:t xml:space="preserve">- получение информации о работе </w:t>
+      </w:r>
+      <w:proofErr w:type="spellStart"/>
+      <w:r>
+        <w:rPr>
+          <w:rFonts w:ascii="Times New Roman" w:hAnsi="Times New Roman" w:cs="Times New Roman"/>
+          <w:sz w:val="24"/>
+          <w:szCs w:val="24"/>
+        </w:rPr>
+        <w:t>спецообрудования</w:t>
+      </w:r>
+      <w:proofErr w:type="spellEnd"/>
     </w:p>
     <w:p>
       <w:pPr>
@@ -6695,8 +6724,6 @@
           <w:szCs w:val="24"/>
         </w:rPr>
       </w:pPr>
-      <w:bookmarkStart w:id="0" w:name="_GoBack"/>
-      <w:bookmarkEnd w:id="0"/>
       <w:r>
         <w:rPr>
           <w:rFonts w:ascii="Times New Roman" w:hAnsi="Times New Roman"/>
@@ -11347,7 +11374,7 @@
 </file>
 
 <file path=customXml/itemProps1.xml><?xml version="1.0" encoding="utf-8"?>
-<ds:datastoreItem xmlns:ds="http://schemas.openxmlformats.org/officeDocument/2006/customXml" ds:itemID="{D924DD20-6A69-4578-8DA6-F296AE3BAC55}">
+<ds:datastoreItem xmlns:ds="http://schemas.openxmlformats.org/officeDocument/2006/customXml" ds:itemID="{E6BAFE78-5495-453B-8E86-A1835F35C712}">
   <ds:schemaRefs>
     <ds:schemaRef ds:uri="http://schemas.openxmlformats.org/officeDocument/2006/bibliography"/>
   </ds:schemaRefs>

</xml_diff>

<commit_message>
Started to write diploma report
</commit_message>
<xml_diff>
--- a/Задание_ВКР Сомов.docx
+++ b/Задание_ВКР Сомов.docx
@@ -321,7 +321,7 @@
           </mc:Choice>
           <mc:Fallback>
             <w:pict>
-              <v:shapetype w14:anchorId="045F07E7" id="_x0000_t32" coordsize="21600,21600" o:spt="32" o:oned="t" path="m,l21600,21600e" filled="f">
+              <v:shapetype w14:anchorId="08EF9EC7" id="_x0000_t32" coordsize="21600,21600" o:spt="32" o:oned="t" path="m,l21600,21600e" filled="f">
                 <v:path arrowok="t" fillok="f" o:connecttype="none"/>
                 <o:lock v:ext="edit" shapetype="t"/>
               </v:shapetype>
@@ -1745,8 +1745,6 @@
         </w:rPr>
         <w:t>информации о состоянии спецоборудования.</w:t>
       </w:r>
-      <w:bookmarkStart w:id="0" w:name="_GoBack"/>
-      <w:bookmarkEnd w:id="0"/>
     </w:p>
     <w:p>
       <w:pPr>
@@ -2293,6 +2291,23 @@
           <w:sz w:val="24"/>
           <w:szCs w:val="24"/>
         </w:rPr>
+        <w:t xml:space="preserve"> </w:t>
+      </w:r>
+      <w:r>
+        <w:rPr>
+          <w:rFonts w:ascii="Times New Roman" w:hAnsi="Times New Roman" w:cs="Times New Roman"/>
+          <w:sz w:val="24"/>
+          <w:szCs w:val="24"/>
+          <w:lang w:val="en-US"/>
+        </w:rPr>
+        <w:t>Thunderbolt</w:t>
+      </w:r>
+      <w:r>
+        <w:rPr>
+          <w:rFonts w:ascii="Times New Roman" w:hAnsi="Times New Roman" w:cs="Times New Roman"/>
+          <w:sz w:val="24"/>
+          <w:szCs w:val="24"/>
+        </w:rPr>
         <w:t>.</w:t>
       </w:r>
     </w:p>
@@ -2590,7 +2605,15 @@
           <w:sz w:val="24"/>
           <w:szCs w:val="24"/>
         </w:rPr>
-        <w:t xml:space="preserve"> версии не ниже 4.4</w:t>
+        <w:t xml:space="preserve"> версии не ниже 4.</w:t>
+      </w:r>
+      <w:r>
+        <w:rPr>
+          <w:rFonts w:ascii="Times New Roman" w:hAnsi="Times New Roman"/>
+          <w:sz w:val="24"/>
+          <w:szCs w:val="24"/>
+        </w:rPr>
+        <w:t>3</w:t>
       </w:r>
       <w:r>
         <w:rPr>
@@ -3039,7 +3062,15 @@
           <w:sz w:val="24"/>
           <w:szCs w:val="24"/>
         </w:rPr>
-        <w:t xml:space="preserve"> 4.4</w:t>
+        <w:t xml:space="preserve"> 4.</w:t>
+      </w:r>
+      <w:r>
+        <w:rPr>
+          <w:rFonts w:ascii="Times New Roman" w:hAnsi="Times New Roman"/>
+          <w:sz w:val="24"/>
+          <w:szCs w:val="24"/>
+        </w:rPr>
+        <w:t>3</w:t>
       </w:r>
       <w:r>
         <w:rPr>
@@ -3344,7 +3375,27 @@
           <w:sz w:val="24"/>
           <w:szCs w:val="24"/>
         </w:rPr>
-        <w:t xml:space="preserve"> 4.4 и </w:t>
+        <w:t xml:space="preserve"> 4.</w:t>
+      </w:r>
+      <w:r>
+        <w:rPr>
+          <w:rFonts w:ascii="Times New Roman" w:hAnsi="Times New Roman"/>
+          <w:bCs/>
+          <w:sz w:val="24"/>
+          <w:szCs w:val="24"/>
+        </w:rPr>
+        <w:t>3</w:t>
+      </w:r>
+      <w:bookmarkStart w:id="0" w:name="_GoBack"/>
+      <w:bookmarkEnd w:id="0"/>
+      <w:r>
+        <w:rPr>
+          <w:rFonts w:ascii="Times New Roman" w:hAnsi="Times New Roman"/>
+          <w:bCs/>
+          <w:sz w:val="24"/>
+          <w:szCs w:val="24"/>
+        </w:rPr>
+        <w:t xml:space="preserve"> и </w:t>
       </w:r>
       <w:proofErr w:type="spellStart"/>
       <w:r>
@@ -11374,7 +11425,7 @@
 </file>
 
 <file path=customXml/itemProps1.xml><?xml version="1.0" encoding="utf-8"?>
-<ds:datastoreItem xmlns:ds="http://schemas.openxmlformats.org/officeDocument/2006/customXml" ds:itemID="{E6BAFE78-5495-453B-8E86-A1835F35C712}">
+<ds:datastoreItem xmlns:ds="http://schemas.openxmlformats.org/officeDocument/2006/customXml" ds:itemID="{CA8CDABB-9265-46B1-BF41-4E37F5AE0B9A}">
   <ds:schemaRefs>
     <ds:schemaRef ds:uri="http://schemas.openxmlformats.org/officeDocument/2006/bibliography"/>
   </ds:schemaRefs>

</xml_diff>

<commit_message>
A lot of bugs fixed after testing with GPS, more info exposed to UI
</commit_message>
<xml_diff>
--- a/Задание_ВКР Сомов.docx
+++ b/Задание_ВКР Сомов.docx
@@ -321,7 +321,7 @@
           </mc:Choice>
           <mc:Fallback>
             <w:pict>
-              <v:shapetype w14:anchorId="08EF9EC7" id="_x0000_t32" coordsize="21600,21600" o:spt="32" o:oned="t" path="m,l21600,21600e" filled="f">
+              <v:shapetype w14:anchorId="024B8935" id="_x0000_t32" coordsize="21600,21600" o:spt="32" o:oned="t" path="m,l21600,21600e" filled="f">
                 <v:path arrowok="t" fillok="f" o:connecttype="none"/>
                 <o:lock v:ext="edit" shapetype="t"/>
               </v:shapetype>
@@ -2308,7 +2308,7 @@
           <w:sz w:val="24"/>
           <w:szCs w:val="24"/>
         </w:rPr>
-        <w:t>.</w:t>
+        <w:t>;</w:t>
       </w:r>
     </w:p>
     <w:p>
@@ -2334,18 +2334,16 @@
           <w:sz w:val="24"/>
           <w:szCs w:val="24"/>
         </w:rPr>
-        <w:t xml:space="preserve">- получение информации о работе </w:t>
-      </w:r>
-      <w:proofErr w:type="spellStart"/>
+        <w:t xml:space="preserve">получение информации о работе </w:t>
+      </w:r>
       <w:r>
         <w:rPr>
           <w:rFonts w:ascii="Times New Roman" w:hAnsi="Times New Roman" w:cs="Times New Roman"/>
           <w:sz w:val="24"/>
           <w:szCs w:val="24"/>
         </w:rPr>
-        <w:t>спецообрудования</w:t>
-      </w:r>
-      <w:proofErr w:type="spellEnd"/>
+        <w:t>спецоборудования.</w:t>
+      </w:r>
     </w:p>
     <w:p>
       <w:pPr>
@@ -2811,7 +2809,6 @@
         </w:rPr>
         <w:t xml:space="preserve"> и эмулятора последовательного порта </w:t>
       </w:r>
-      <w:proofErr w:type="spellStart"/>
       <w:r>
         <w:rPr>
           <w:rFonts w:ascii="Times New Roman" w:hAnsi="Times New Roman"/>
@@ -2821,7 +2818,6 @@
         </w:rPr>
         <w:t>VirtualCOM</w:t>
       </w:r>
-      <w:proofErr w:type="spellEnd"/>
       <w:r>
         <w:rPr>
           <w:rFonts w:ascii="Times New Roman" w:hAnsi="Times New Roman"/>
@@ -3062,16 +3058,26 @@
           <w:sz w:val="24"/>
           <w:szCs w:val="24"/>
         </w:rPr>
-        <w:t xml:space="preserve"> 4.</w:t>
-      </w:r>
-      <w:r>
-        <w:rPr>
-          <w:rFonts w:ascii="Times New Roman" w:hAnsi="Times New Roman"/>
-          <w:sz w:val="24"/>
-          <w:szCs w:val="24"/>
-        </w:rPr>
-        <w:t>3</w:t>
-      </w:r>
+        <w:t xml:space="preserve"> 5</w:t>
+      </w:r>
+      <w:r>
+        <w:rPr>
+          <w:rFonts w:ascii="Times New Roman" w:hAnsi="Times New Roman"/>
+          <w:sz w:val="24"/>
+          <w:szCs w:val="24"/>
+        </w:rPr>
+        <w:t>.</w:t>
+      </w:r>
+      <w:r>
+        <w:rPr>
+          <w:rFonts w:ascii="Times New Roman" w:hAnsi="Times New Roman"/>
+          <w:sz w:val="24"/>
+          <w:szCs w:val="24"/>
+        </w:rPr>
+        <w:t>9</w:t>
+      </w:r>
+      <w:bookmarkStart w:id="0" w:name="_GoBack"/>
+      <w:bookmarkEnd w:id="0"/>
       <w:r>
         <w:rPr>
           <w:rFonts w:ascii="Times New Roman" w:hAnsi="Times New Roman"/>
@@ -3154,7 +3160,7 @@
           <w:sz w:val="24"/>
           <w:szCs w:val="24"/>
         </w:rPr>
-        <w:t>.4</w:t>
+        <w:t>.3</w:t>
       </w:r>
       <w:r>
         <w:rPr>
@@ -3386,8 +3392,6 @@
         </w:rPr>
         <w:t>3</w:t>
       </w:r>
-      <w:bookmarkStart w:id="0" w:name="_GoBack"/>
-      <w:bookmarkEnd w:id="0"/>
       <w:r>
         <w:rPr>
           <w:rFonts w:ascii="Times New Roman" w:hAnsi="Times New Roman"/>
@@ -3395,27 +3399,7 @@
           <w:sz w:val="24"/>
           <w:szCs w:val="24"/>
         </w:rPr>
-        <w:t xml:space="preserve"> и </w:t>
-      </w:r>
-      <w:proofErr w:type="spellStart"/>
-      <w:r>
-        <w:rPr>
-          <w:rFonts w:ascii="Times New Roman" w:hAnsi="Times New Roman"/>
-          <w:bCs/>
-          <w:sz w:val="24"/>
-          <w:szCs w:val="24"/>
-        </w:rPr>
-        <w:t>программно</w:t>
-      </w:r>
-      <w:proofErr w:type="spellEnd"/>
-      <w:r>
-        <w:rPr>
-          <w:rFonts w:ascii="Times New Roman" w:hAnsi="Times New Roman"/>
-          <w:bCs/>
-          <w:sz w:val="24"/>
-          <w:szCs w:val="24"/>
-        </w:rPr>
-        <w:t xml:space="preserve"> связан с частью </w:t>
+        <w:t xml:space="preserve"> и программно связан с частью </w:t>
       </w:r>
       <w:r>
         <w:rPr>
@@ -4598,16 +4582,7 @@
                 <w:sz w:val="20"/>
                 <w:szCs w:val="20"/>
               </w:rPr>
-              <w:t xml:space="preserve">ации порта ввода/вывода </w:t>
-            </w:r>
-            <w:proofErr w:type="spellStart"/>
-            <w:r>
-              <w:rPr>
-                <w:rFonts w:ascii="Times New Roman" w:hAnsi="Times New Roman"/>
-                <w:sz w:val="20"/>
-                <w:szCs w:val="20"/>
-              </w:rPr>
-              <w:t>Virtual</w:t>
+              <w:t>ации порта ввода/вывода Virtual</w:t>
             </w:r>
             <w:r>
               <w:rPr>
@@ -4617,7 +4592,6 @@
               </w:rPr>
               <w:t>COM</w:t>
             </w:r>
-            <w:proofErr w:type="spellEnd"/>
             <w:r>
               <w:rPr>
                 <w:rFonts w:ascii="Times New Roman" w:hAnsi="Times New Roman"/>
@@ -4775,16 +4749,7 @@
                 <w:sz w:val="20"/>
                 <w:szCs w:val="20"/>
               </w:rPr>
-              <w:t xml:space="preserve">анием посредством порта </w:t>
-            </w:r>
-            <w:proofErr w:type="spellStart"/>
-            <w:r>
-              <w:rPr>
-                <w:rFonts w:ascii="Times New Roman" w:hAnsi="Times New Roman"/>
-                <w:sz w:val="20"/>
-                <w:szCs w:val="20"/>
-              </w:rPr>
-              <w:t>Virtual</w:t>
+              <w:t>анием посредством порта Virtual</w:t>
             </w:r>
             <w:r>
               <w:rPr>
@@ -4794,7 +4759,6 @@
               </w:rPr>
               <w:t>COM</w:t>
             </w:r>
-            <w:proofErr w:type="spellEnd"/>
           </w:p>
         </w:tc>
         <w:tc>
@@ -11425,7 +11389,7 @@
 </file>
 
 <file path=customXml/itemProps1.xml><?xml version="1.0" encoding="utf-8"?>
-<ds:datastoreItem xmlns:ds="http://schemas.openxmlformats.org/officeDocument/2006/customXml" ds:itemID="{CA8CDABB-9265-46B1-BF41-4E37F5AE0B9A}">
+<ds:datastoreItem xmlns:ds="http://schemas.openxmlformats.org/officeDocument/2006/customXml" ds:itemID="{24A68B6E-09C3-4F33-B2E2-B8DB32AC0442}">
   <ds:schemaRefs>
     <ds:schemaRef ds:uri="http://schemas.openxmlformats.org/officeDocument/2006/bibliography"/>
   </ds:schemaRefs>

</xml_diff>

<commit_message>
A lot of good comments, still working on diploma
</commit_message>
<xml_diff>
--- a/Задание_ВКР Сомов.docx
+++ b/Задание_ВКР Сомов.docx
@@ -321,7 +321,7 @@
           </mc:Choice>
           <mc:Fallback>
             <w:pict>
-              <v:shapetype w14:anchorId="024B8935" id="_x0000_t32" coordsize="21600,21600" o:spt="32" o:oned="t" path="m,l21600,21600e" filled="f">
+              <v:shapetype w14:anchorId="6A199153" id="_x0000_t32" coordsize="21600,21600" o:spt="32" o:oned="t" path="m,l21600,21600e" filled="f">
                 <v:path arrowok="t" fillok="f" o:connecttype="none"/>
                 <o:lock v:ext="edit" shapetype="t"/>
               </v:shapetype>
@@ -3076,8 +3076,6 @@
         </w:rPr>
         <w:t>9</w:t>
       </w:r>
-      <w:bookmarkStart w:id="0" w:name="_GoBack"/>
-      <w:bookmarkEnd w:id="0"/>
       <w:r>
         <w:rPr>
           <w:rFonts w:ascii="Times New Roman" w:hAnsi="Times New Roman"/>
@@ -4397,7 +4395,7 @@
                 <w:sz w:val="20"/>
                 <w:szCs w:val="20"/>
               </w:rPr>
-              <w:t>приемником</w:t>
+              <w:t>модулем</w:t>
             </w:r>
             <w:r>
               <w:rPr>
@@ -5355,7 +5353,7 @@
       </w:tr>
       <w:tr>
         <w:trPr>
-          <w:trHeight w:hRule="exact" w:val="582"/>
+          <w:trHeight w:hRule="exact" w:val="424"/>
         </w:trPr>
         <w:tc>
           <w:tcPr>
@@ -5584,7 +5582,15 @@
                 <w:sz w:val="20"/>
                 <w:szCs w:val="20"/>
               </w:rPr>
-              <w:t xml:space="preserve"> и отправки пакетов</w:t>
+              <w:t xml:space="preserve"> и </w:t>
+            </w:r>
+            <w:r>
+              <w:rPr>
+                <w:rFonts w:ascii="Times New Roman" w:hAnsi="Times New Roman"/>
+                <w:sz w:val="20"/>
+                <w:szCs w:val="20"/>
+              </w:rPr>
+              <w:t>ее графического интерфейса</w:t>
             </w:r>
             <w:r>
               <w:rPr>
@@ -5965,7 +5971,7 @@
       </w:tr>
       <w:tr>
         <w:trPr>
-          <w:trHeight w:hRule="exact" w:val="1130"/>
+          <w:trHeight w:hRule="exact" w:val="1272"/>
         </w:trPr>
         <w:tc>
           <w:tcPr>
@@ -6016,8 +6022,10 @@
                 <w:sz w:val="20"/>
                 <w:szCs w:val="20"/>
               </w:rPr>
-              <w:t>установки связи между подсистемой ввода и блоком интерфейса обмена со спецоборудованием</w:t>
-            </w:r>
+              <w:t>установки связей между подсистемой пользовательского ввода и подсистемой информационного обмена со спецоборудованием</w:t>
+            </w:r>
+            <w:bookmarkStart w:id="0" w:name="_GoBack"/>
+            <w:bookmarkEnd w:id="0"/>
           </w:p>
         </w:tc>
         <w:tc>
@@ -11389,7 +11397,7 @@
 </file>
 
 <file path=customXml/itemProps1.xml><?xml version="1.0" encoding="utf-8"?>
-<ds:datastoreItem xmlns:ds="http://schemas.openxmlformats.org/officeDocument/2006/customXml" ds:itemID="{24A68B6E-09C3-4F33-B2E2-B8DB32AC0442}">
+<ds:datastoreItem xmlns:ds="http://schemas.openxmlformats.org/officeDocument/2006/customXml" ds:itemID="{73C5C003-19E8-43B2-B1D5-6851D9C5D114}">
   <ds:schemaRefs>
     <ds:schemaRef ds:uri="http://schemas.openxmlformats.org/officeDocument/2006/bibliography"/>
   </ds:schemaRefs>

</xml_diff>